<commit_message>
Updated folder documentation and added new files
</commit_message>
<xml_diff>
--- a/timeline/MSc Thesis Timeline.docx
+++ b/timeline/MSc Thesis Timeline.docx
@@ -46,7 +46,14 @@
         <w:rPr>
           <w:rFonts w:ascii="Times New Roman" w:hAnsi="Times New Roman" w:cs="Times New Roman"/>
         </w:rPr>
-        <w:t>Upper bound for inefficiencies of incomplete market in deep decarboni</w:t>
+        <w:t xml:space="preserve">Upper bound for inefficiencies of incomplete market in deep </w:t>
+      </w:r>
+      <w:proofErr w:type="spellStart"/>
+      <w:r>
+        <w:rPr>
+          <w:rFonts w:ascii="Times New Roman" w:hAnsi="Times New Roman" w:cs="Times New Roman"/>
+        </w:rPr>
+        <w:t>decarboni</w:t>
       </w:r>
       <w:r>
         <w:rPr>
@@ -58,7 +65,14 @@
         <w:rPr>
           <w:rFonts w:ascii="Times New Roman" w:hAnsi="Times New Roman" w:cs="Times New Roman"/>
         </w:rPr>
-        <w:t>ation scenarios.</w:t>
+        <w:t>ation</w:t>
+      </w:r>
+      <w:proofErr w:type="spellEnd"/>
+      <w:r>
+        <w:rPr>
+          <w:rFonts w:ascii="Times New Roman" w:hAnsi="Times New Roman" w:cs="Times New Roman"/>
+        </w:rPr>
+        <w:t xml:space="preserve"> scenarios.</w:t>
       </w:r>
     </w:p>
     <w:p>
@@ -107,7 +121,21 @@
         <w:rPr>
           <w:rFonts w:ascii="Times New Roman" w:hAnsi="Times New Roman" w:cs="Times New Roman"/>
         </w:rPr>
-        <w:t>Fully complete markets: Optimisation problem (central planner)</w:t>
+        <w:t xml:space="preserve">Fully complete markets: </w:t>
+      </w:r>
+      <w:proofErr w:type="spellStart"/>
+      <w:r>
+        <w:rPr>
+          <w:rFonts w:ascii="Times New Roman" w:hAnsi="Times New Roman" w:cs="Times New Roman"/>
+        </w:rPr>
+        <w:t>Optimisation</w:t>
+      </w:r>
+      <w:proofErr w:type="spellEnd"/>
+      <w:r>
+        <w:rPr>
+          <w:rFonts w:ascii="Times New Roman" w:hAnsi="Times New Roman" w:cs="Times New Roman"/>
+        </w:rPr>
+        <w:t xml:space="preserve"> problem (central planner)</w:t>
       </w:r>
     </w:p>
     <w:p>
@@ -396,7 +424,21 @@
         <w:rPr>
           <w:rFonts w:ascii="Times New Roman" w:hAnsi="Times New Roman" w:cs="Times New Roman"/>
         </w:rPr>
-        <w:t xml:space="preserve"> research by S. Wogrin).</w:t>
+        <w:t xml:space="preserve"> research by S. </w:t>
+      </w:r>
+      <w:proofErr w:type="spellStart"/>
+      <w:r>
+        <w:rPr>
+          <w:rFonts w:ascii="Times New Roman" w:hAnsi="Times New Roman" w:cs="Times New Roman"/>
+        </w:rPr>
+        <w:t>Wogrin</w:t>
+      </w:r>
+      <w:proofErr w:type="spellEnd"/>
+      <w:r>
+        <w:rPr>
+          <w:rFonts w:ascii="Times New Roman" w:hAnsi="Times New Roman" w:cs="Times New Roman"/>
+        </w:rPr>
+        <w:t>).</w:t>
       </w:r>
     </w:p>
     <w:p>
@@ -615,7 +657,14 @@
         <w:rPr>
           <w:rFonts w:ascii="Times New Roman" w:hAnsi="Times New Roman" w:cs="Times New Roman"/>
         </w:rPr>
-        <w:t>Julia optimi</w:t>
+        <w:t xml:space="preserve">Julia </w:t>
+      </w:r>
+      <w:proofErr w:type="spellStart"/>
+      <w:r>
+        <w:rPr>
+          <w:rFonts w:ascii="Times New Roman" w:hAnsi="Times New Roman" w:cs="Times New Roman"/>
+        </w:rPr>
+        <w:t>optimi</w:t>
       </w:r>
       <w:r>
         <w:rPr>
@@ -627,7 +676,14 @@
         <w:rPr>
           <w:rFonts w:ascii="Times New Roman" w:hAnsi="Times New Roman" w:cs="Times New Roman"/>
         </w:rPr>
-        <w:t>ation models on generation capacity expansion (</w:t>
+        <w:t>ation</w:t>
+      </w:r>
+      <w:proofErr w:type="spellEnd"/>
+      <w:r>
+        <w:rPr>
+          <w:rFonts w:ascii="Times New Roman" w:hAnsi="Times New Roman" w:cs="Times New Roman"/>
+        </w:rPr>
+        <w:t xml:space="preserve"> models on generation capacity expansion (</w:t>
       </w:r>
       <w:hyperlink r:id="rId5" w:history="1">
         <w:r>
@@ -853,7 +909,21 @@
                                 <w:rFonts w:ascii="Times New Roman" w:hAnsi="Times New Roman" w:cs="Times New Roman"/>
                                 <w:color w:val="EE0000"/>
                               </w:rPr>
-                              <w:t>29/09/2025</w:t>
+                              <w:t>29/0</w:t>
+                            </w:r>
+                            <w:r>
+                              <w:rPr>
+                                <w:rFonts w:ascii="Times New Roman" w:hAnsi="Times New Roman" w:cs="Times New Roman"/>
+                                <w:color w:val="EE0000"/>
+                              </w:rPr>
+                              <w:t>8</w:t>
+                            </w:r>
+                            <w:r>
+                              <w:rPr>
+                                <w:rFonts w:ascii="Times New Roman" w:hAnsi="Times New Roman" w:cs="Times New Roman"/>
+                                <w:color w:val="EE0000"/>
+                              </w:rPr>
+                              <w:t>/2025</w:t>
                             </w:r>
                           </w:p>
                         </w:txbxContent>
@@ -912,7 +982,21 @@
                           <w:rFonts w:ascii="Times New Roman" w:hAnsi="Times New Roman" w:cs="Times New Roman"/>
                           <w:color w:val="EE0000"/>
                         </w:rPr>
-                        <w:t>29/09/2025</w:t>
+                        <w:t>29/0</w:t>
+                      </w:r>
+                      <w:r>
+                        <w:rPr>
+                          <w:rFonts w:ascii="Times New Roman" w:hAnsi="Times New Roman" w:cs="Times New Roman"/>
+                          <w:color w:val="EE0000"/>
+                        </w:rPr>
+                        <w:t>8</w:t>
+                      </w:r>
+                      <w:r>
+                        <w:rPr>
+                          <w:rFonts w:ascii="Times New Roman" w:hAnsi="Times New Roman" w:cs="Times New Roman"/>
+                          <w:color w:val="EE0000"/>
+                        </w:rPr>
+                        <w:t>/2025</w:t>
                       </w:r>
                     </w:p>
                   </w:txbxContent>

</xml_diff>